<commit_message>
this is a task3 of python given on day11-12
</commit_message>
<xml_diff>
--- a/Harshal-Assignment-Day11-12.docx
+++ b/Harshal-Assignment-Day11-12.docx
@@ -84,12 +84,12 @@
           <wp:inline distB="114300" distT="114300" distL="114300" distR="114300">
             <wp:extent cx="5943600" cy="3340100"/>
             <wp:effectExtent b="0" l="0" r="0" t="0"/>
-            <wp:docPr id="18" name="image9.png"/>
+            <wp:docPr id="24" name="image24.png"/>
             <a:graphic>
               <a:graphicData uri="http://schemas.openxmlformats.org/drawingml/2006/picture">
                 <pic:pic>
                   <pic:nvPicPr>
-                    <pic:cNvPr id="0" name="image9.png"/>
+                    <pic:cNvPr id="0" name="image24.png"/>
                     <pic:cNvPicPr preferRelativeResize="0"/>
                   </pic:nvPicPr>
                   <pic:blipFill>
@@ -151,12 +151,12 @@
           <wp:inline distB="114300" distT="114300" distL="114300" distR="114300">
             <wp:extent cx="5943600" cy="3340100"/>
             <wp:effectExtent b="0" l="0" r="0" t="0"/>
-            <wp:docPr id="21" name="image24.png"/>
+            <wp:docPr id="29" name="image26.png"/>
             <a:graphic>
               <a:graphicData uri="http://schemas.openxmlformats.org/drawingml/2006/picture">
                 <pic:pic>
                   <pic:nvPicPr>
-                    <pic:cNvPr id="0" name="image24.png"/>
+                    <pic:cNvPr id="0" name="image26.png"/>
                     <pic:cNvPicPr preferRelativeResize="0"/>
                   </pic:nvPicPr>
                   <pic:blipFill>
@@ -218,12 +218,12 @@
           <wp:inline distB="114300" distT="114300" distL="114300" distR="114300">
             <wp:extent cx="5943600" cy="3340100"/>
             <wp:effectExtent b="0" l="0" r="0" t="0"/>
-            <wp:docPr id="15" name="image4.png"/>
+            <wp:docPr id="20" name="image5.png"/>
             <a:graphic>
               <a:graphicData uri="http://schemas.openxmlformats.org/drawingml/2006/picture">
                 <pic:pic>
                   <pic:nvPicPr>
-                    <pic:cNvPr id="0" name="image4.png"/>
+                    <pic:cNvPr id="0" name="image5.png"/>
                     <pic:cNvPicPr preferRelativeResize="0"/>
                   </pic:nvPicPr>
                   <pic:blipFill>
@@ -268,12 +268,12 @@
           <wp:inline distB="114300" distT="114300" distL="114300" distR="114300">
             <wp:extent cx="5943600" cy="3340100"/>
             <wp:effectExtent b="0" l="0" r="0" t="0"/>
-            <wp:docPr id="14" name="image8.png"/>
+            <wp:docPr id="18" name="image14.png"/>
             <a:graphic>
               <a:graphicData uri="http://schemas.openxmlformats.org/drawingml/2006/picture">
                 <pic:pic>
                   <pic:nvPicPr>
-                    <pic:cNvPr id="0" name="image8.png"/>
+                    <pic:cNvPr id="0" name="image14.png"/>
                     <pic:cNvPicPr preferRelativeResize="0"/>
                   </pic:nvPicPr>
                   <pic:blipFill>
@@ -335,12 +335,12 @@
           <wp:inline distB="114300" distT="114300" distL="114300" distR="114300">
             <wp:extent cx="5943600" cy="3340100"/>
             <wp:effectExtent b="0" l="0" r="0" t="0"/>
-            <wp:docPr id="2" name="image19.png"/>
+            <wp:docPr id="3" name="image18.png"/>
             <a:graphic>
               <a:graphicData uri="http://schemas.openxmlformats.org/drawingml/2006/picture">
                 <pic:pic>
                   <pic:nvPicPr>
-                    <pic:cNvPr id="0" name="image19.png"/>
+                    <pic:cNvPr id="0" name="image18.png"/>
                     <pic:cNvPicPr preferRelativeResize="0"/>
                   </pic:nvPicPr>
                   <pic:blipFill>
@@ -434,12 +434,12 @@
           <wp:inline distB="114300" distT="114300" distL="114300" distR="114300">
             <wp:extent cx="5943600" cy="3340100"/>
             <wp:effectExtent b="0" l="0" r="0" t="0"/>
-            <wp:docPr id="17" name="image20.png"/>
+            <wp:docPr id="22" name="image25.png"/>
             <a:graphic>
               <a:graphicData uri="http://schemas.openxmlformats.org/drawingml/2006/picture">
                 <pic:pic>
                   <pic:nvPicPr>
-                    <pic:cNvPr id="0" name="image20.png"/>
+                    <pic:cNvPr id="0" name="image25.png"/>
                     <pic:cNvPicPr preferRelativeResize="0"/>
                   </pic:nvPicPr>
                   <pic:blipFill>
@@ -518,12 +518,12 @@
           <wp:inline distB="114300" distT="114300" distL="114300" distR="114300">
             <wp:extent cx="5943600" cy="3340100"/>
             <wp:effectExtent b="0" l="0" r="0" t="0"/>
-            <wp:docPr id="24" name="image23.png"/>
+            <wp:docPr id="34" name="image33.png"/>
             <a:graphic>
               <a:graphicData uri="http://schemas.openxmlformats.org/drawingml/2006/picture">
                 <pic:pic>
                   <pic:nvPicPr>
-                    <pic:cNvPr id="0" name="image23.png"/>
+                    <pic:cNvPr id="0" name="image33.png"/>
                     <pic:cNvPicPr preferRelativeResize="0"/>
                   </pic:nvPicPr>
                   <pic:blipFill>
@@ -704,12 +704,12 @@
           <wp:inline distB="114300" distT="114300" distL="114300" distR="114300">
             <wp:extent cx="5943600" cy="3340100"/>
             <wp:effectExtent b="0" l="0" r="0" t="0"/>
-            <wp:docPr id="11" name="image14.png"/>
+            <wp:docPr id="15" name="image4.png"/>
             <a:graphic>
               <a:graphicData uri="http://schemas.openxmlformats.org/drawingml/2006/picture">
                 <pic:pic>
                   <pic:nvPicPr>
-                    <pic:cNvPr id="0" name="image14.png"/>
+                    <pic:cNvPr id="0" name="image4.png"/>
                     <pic:cNvPicPr preferRelativeResize="0"/>
                   </pic:nvPicPr>
                   <pic:blipFill>
@@ -892,12 +892,12 @@
           <wp:inline distB="114300" distT="114300" distL="114300" distR="114300">
             <wp:extent cx="5943600" cy="3340100"/>
             <wp:effectExtent b="0" l="0" r="0" t="0"/>
-            <wp:docPr id="7" name="image3.png"/>
+            <wp:docPr id="8" name="image11.png"/>
             <a:graphic>
               <a:graphicData uri="http://schemas.openxmlformats.org/drawingml/2006/picture">
                 <pic:pic>
                   <pic:nvPicPr>
-                    <pic:cNvPr id="0" name="image3.png"/>
+                    <pic:cNvPr id="0" name="image11.png"/>
                     <pic:cNvPicPr preferRelativeResize="0"/>
                   </pic:nvPicPr>
                   <pic:blipFill>
@@ -1023,12 +1023,12 @@
           <wp:inline distB="114300" distT="114300" distL="114300" distR="114300">
             <wp:extent cx="5943600" cy="3340100"/>
             <wp:effectExtent b="0" l="0" r="0" t="0"/>
-            <wp:docPr id="13" name="image5.png"/>
+            <wp:docPr id="17" name="image15.png"/>
             <a:graphic>
               <a:graphicData uri="http://schemas.openxmlformats.org/drawingml/2006/picture">
                 <pic:pic>
                   <pic:nvPicPr>
-                    <pic:cNvPr id="0" name="image5.png"/>
+                    <pic:cNvPr id="0" name="image15.png"/>
                     <pic:cNvPicPr preferRelativeResize="0"/>
                   </pic:nvPicPr>
                   <pic:blipFill>
@@ -1074,12 +1074,12 @@
           <wp:inline distB="114300" distT="114300" distL="114300" distR="114300">
             <wp:extent cx="5943600" cy="3340100"/>
             <wp:effectExtent b="0" l="0" r="0" t="0"/>
-            <wp:docPr id="5" name="image15.png"/>
+            <wp:docPr id="6" name="image1.png"/>
             <a:graphic>
               <a:graphicData uri="http://schemas.openxmlformats.org/drawingml/2006/picture">
                 <pic:pic>
                   <pic:nvPicPr>
-                    <pic:cNvPr id="0" name="image15.png"/>
+                    <pic:cNvPr id="0" name="image1.png"/>
                     <pic:cNvPicPr preferRelativeResize="0"/>
                   </pic:nvPicPr>
                   <pic:blipFill>
@@ -1149,12 +1149,12 @@
           <wp:inline distB="114300" distT="114300" distL="114300" distR="114300">
             <wp:extent cx="3724275" cy="6010275"/>
             <wp:effectExtent b="0" l="0" r="0" t="0"/>
-            <wp:docPr id="4" name="image18.png"/>
+            <wp:docPr id="5" name="image3.png"/>
             <a:graphic>
               <a:graphicData uri="http://schemas.openxmlformats.org/drawingml/2006/picture">
                 <pic:pic>
                   <pic:nvPicPr>
-                    <pic:cNvPr id="0" name="image18.png"/>
+                    <pic:cNvPr id="0" name="image3.png"/>
                     <pic:cNvPicPr preferRelativeResize="0"/>
                   </pic:nvPicPr>
                   <pic:blipFill>
@@ -1200,12 +1200,12 @@
           <wp:inline distB="114300" distT="114300" distL="114300" distR="114300">
             <wp:extent cx="5943600" cy="3340100"/>
             <wp:effectExtent b="0" l="0" r="0" t="0"/>
-            <wp:docPr id="23" name="image25.png"/>
+            <wp:docPr id="32" name="image23.png"/>
             <a:graphic>
               <a:graphicData uri="http://schemas.openxmlformats.org/drawingml/2006/picture">
                 <pic:pic>
                   <pic:nvPicPr>
-                    <pic:cNvPr id="0" name="image25.png"/>
+                    <pic:cNvPr id="0" name="image23.png"/>
                     <pic:cNvPicPr preferRelativeResize="0"/>
                   </pic:nvPicPr>
                   <pic:blipFill>
@@ -1322,12 +1322,12 @@
           <wp:inline distB="114300" distT="114300" distL="114300" distR="114300">
             <wp:extent cx="6096153" cy="3427413"/>
             <wp:effectExtent b="0" l="0" r="0" t="0"/>
-            <wp:docPr id="16" name="image7.png"/>
+            <wp:docPr id="21" name="image21.png"/>
             <a:graphic>
               <a:graphicData uri="http://schemas.openxmlformats.org/drawingml/2006/picture">
                 <pic:pic>
                   <pic:nvPicPr>
-                    <pic:cNvPr id="0" name="image7.png"/>
+                    <pic:cNvPr id="0" name="image21.png"/>
                     <pic:cNvPicPr preferRelativeResize="0"/>
                   </pic:nvPicPr>
                   <pic:blipFill>
@@ -1399,12 +1399,12 @@
           <wp:inline distB="114300" distT="114300" distL="114300" distR="114300">
             <wp:extent cx="5943600" cy="3340100"/>
             <wp:effectExtent b="0" l="0" r="0" t="0"/>
-            <wp:docPr id="19" name="image6.png"/>
+            <wp:docPr id="26" name="image29.png"/>
             <a:graphic>
               <a:graphicData uri="http://schemas.openxmlformats.org/drawingml/2006/picture">
                 <pic:pic>
                   <pic:nvPicPr>
-                    <pic:cNvPr id="0" name="image6.png"/>
+                    <pic:cNvPr id="0" name="image29.png"/>
                     <pic:cNvPicPr preferRelativeResize="0"/>
                   </pic:nvPicPr>
                   <pic:blipFill>
@@ -1553,12 +1553,12 @@
           <wp:inline distB="114300" distT="114300" distL="114300" distR="114300">
             <wp:extent cx="5943600" cy="3340100"/>
             <wp:effectExtent b="0" l="0" r="0" t="0"/>
-            <wp:docPr id="1" name="image1.png"/>
+            <wp:docPr id="1" name="image2.png"/>
             <a:graphic>
               <a:graphicData uri="http://schemas.openxmlformats.org/drawingml/2006/picture">
                 <pic:pic>
                   <pic:nvPicPr>
-                    <pic:cNvPr id="0" name="image1.png"/>
+                    <pic:cNvPr id="0" name="image2.png"/>
                     <pic:cNvPicPr preferRelativeResize="0"/>
                   </pic:nvPicPr>
                   <pic:blipFill>
@@ -1754,12 +1754,12 @@
           <wp:inline distB="114300" distT="114300" distL="114300" distR="114300">
             <wp:extent cx="5943600" cy="3340100"/>
             <wp:effectExtent b="0" l="0" r="0" t="0"/>
-            <wp:docPr id="3" name="image12.png"/>
+            <wp:docPr id="4" name="image20.png"/>
             <a:graphic>
               <a:graphicData uri="http://schemas.openxmlformats.org/drawingml/2006/picture">
                 <pic:pic>
                   <pic:nvPicPr>
-                    <pic:cNvPr id="0" name="image12.png"/>
+                    <pic:cNvPr id="0" name="image20.png"/>
                     <pic:cNvPicPr preferRelativeResize="0"/>
                   </pic:nvPicPr>
                   <pic:blipFill>
@@ -1934,12 +1934,12 @@
           <wp:inline distB="114300" distT="114300" distL="114300" distR="114300">
             <wp:extent cx="5943600" cy="3340100"/>
             <wp:effectExtent b="0" l="0" r="0" t="0"/>
-            <wp:docPr id="25" name="image21.png"/>
+            <wp:docPr id="35" name="image34.png"/>
             <a:graphic>
               <a:graphicData uri="http://schemas.openxmlformats.org/drawingml/2006/picture">
                 <pic:pic>
                   <pic:nvPicPr>
-                    <pic:cNvPr id="0" name="image21.png"/>
+                    <pic:cNvPr id="0" name="image34.png"/>
                     <pic:cNvPicPr preferRelativeResize="0"/>
                   </pic:nvPicPr>
                   <pic:blipFill>
@@ -2049,12 +2049,12 @@
           <wp:inline distB="114300" distT="114300" distL="114300" distR="114300">
             <wp:extent cx="5943600" cy="3340100"/>
             <wp:effectExtent b="0" l="0" r="0" t="0"/>
-            <wp:docPr id="8" name="image17.png"/>
+            <wp:docPr id="9" name="image8.png"/>
             <a:graphic>
               <a:graphicData uri="http://schemas.openxmlformats.org/drawingml/2006/picture">
                 <pic:pic>
                   <pic:nvPicPr>
-                    <pic:cNvPr id="0" name="image17.png"/>
+                    <pic:cNvPr id="0" name="image8.png"/>
                     <pic:cNvPicPr preferRelativeResize="0"/>
                   </pic:nvPicPr>
                   <pic:blipFill>
@@ -2174,12 +2174,12 @@
           <wp:inline distB="114300" distT="114300" distL="114300" distR="114300">
             <wp:extent cx="5943600" cy="3340100"/>
             <wp:effectExtent b="0" l="0" r="0" t="0"/>
-            <wp:docPr id="20" name="image10.png"/>
+            <wp:docPr id="27" name="image27.png"/>
             <a:graphic>
               <a:graphicData uri="http://schemas.openxmlformats.org/drawingml/2006/picture">
                 <pic:pic>
                   <pic:nvPicPr>
-                    <pic:cNvPr id="0" name="image10.png"/>
+                    <pic:cNvPr id="0" name="image27.png"/>
                     <pic:cNvPicPr preferRelativeResize="0"/>
                   </pic:nvPicPr>
                   <pic:blipFill>
@@ -2267,12 +2267,12 @@
           <wp:inline distB="114300" distT="114300" distL="114300" distR="114300">
             <wp:extent cx="5943600" cy="3340100"/>
             <wp:effectExtent b="0" l="0" r="0" t="0"/>
-            <wp:docPr id="9" name="image2.png"/>
+            <wp:docPr id="11" name="image12.png"/>
             <a:graphic>
               <a:graphicData uri="http://schemas.openxmlformats.org/drawingml/2006/picture">
                 <pic:pic>
                   <pic:nvPicPr>
-                    <pic:cNvPr id="0" name="image2.png"/>
+                    <pic:cNvPr id="0" name="image12.png"/>
                     <pic:cNvPicPr preferRelativeResize="0"/>
                   </pic:nvPicPr>
                   <pic:blipFill>
@@ -2342,12 +2342,12 @@
           <wp:inline distB="114300" distT="114300" distL="114300" distR="114300">
             <wp:extent cx="5943600" cy="3340100"/>
             <wp:effectExtent b="0" l="0" r="0" t="0"/>
-            <wp:docPr id="10" name="image11.png"/>
+            <wp:docPr id="12" name="image6.png"/>
             <a:graphic>
               <a:graphicData uri="http://schemas.openxmlformats.org/drawingml/2006/picture">
                 <pic:pic>
                   <pic:nvPicPr>
-                    <pic:cNvPr id="0" name="image11.png"/>
+                    <pic:cNvPr id="0" name="image6.png"/>
                     <pic:cNvPicPr preferRelativeResize="0"/>
                   </pic:nvPicPr>
                   <pic:blipFill>
@@ -2538,12 +2538,12 @@
           <wp:inline distB="114300" distT="114300" distL="114300" distR="114300">
             <wp:extent cx="5943600" cy="3340100"/>
             <wp:effectExtent b="0" l="0" r="0" t="0"/>
-            <wp:docPr id="6" name="image13.png"/>
+            <wp:docPr id="7" name="image7.png"/>
             <a:graphic>
               <a:graphicData uri="http://schemas.openxmlformats.org/drawingml/2006/picture">
                 <pic:pic>
                   <pic:nvPicPr>
-                    <pic:cNvPr id="0" name="image13.png"/>
+                    <pic:cNvPr id="0" name="image7.png"/>
                     <pic:cNvPicPr preferRelativeResize="0"/>
                   </pic:nvPicPr>
                   <pic:blipFill>
@@ -2607,12 +2607,12 @@
           <wp:inline distB="114300" distT="114300" distL="114300" distR="114300">
             <wp:extent cx="5943600" cy="3340100"/>
             <wp:effectExtent b="0" l="0" r="0" t="0"/>
-            <wp:docPr id="22" name="image22.png"/>
+            <wp:docPr id="31" name="image32.png"/>
             <a:graphic>
               <a:graphicData uri="http://schemas.openxmlformats.org/drawingml/2006/picture">
                 <pic:pic>
                   <pic:nvPicPr>
-                    <pic:cNvPr id="0" name="image22.png"/>
+                    <pic:cNvPr id="0" name="image32.png"/>
                     <pic:cNvPicPr preferRelativeResize="0"/>
                   </pic:nvPicPr>
                   <pic:blipFill>
@@ -2699,12 +2699,12 @@
           <wp:inline distB="114300" distT="114300" distL="114300" distR="114300">
             <wp:extent cx="5943600" cy="3340100"/>
             <wp:effectExtent b="0" l="0" r="0" t="0"/>
-            <wp:docPr id="12" name="image16.png"/>
+            <wp:docPr id="16" name="image17.png"/>
             <a:graphic>
               <a:graphicData uri="http://schemas.openxmlformats.org/drawingml/2006/picture">
                 <pic:pic>
                   <pic:nvPicPr>
-                    <pic:cNvPr id="0" name="image16.png"/>
+                    <pic:cNvPr id="0" name="image17.png"/>
                     <pic:cNvPicPr preferRelativeResize="0"/>
                   </pic:nvPicPr>
                   <pic:blipFill>
@@ -2762,6 +2762,43 @@
       </w:pPr>
       <w:r>
         <w:rPr>
+          <w:rFonts w:ascii="Montserrat" w:cs="Montserrat" w:eastAsia="Montserrat" w:hAnsi="Montserrat"/>
+        </w:rPr>
+        <w:drawing>
+          <wp:inline distB="114300" distT="114300" distL="114300" distR="114300">
+            <wp:extent cx="5943600" cy="3340100"/>
+            <wp:effectExtent b="0" l="0" r="0" t="0"/>
+            <wp:docPr id="13" name="image35.png"/>
+            <a:graphic>
+              <a:graphicData uri="http://schemas.openxmlformats.org/drawingml/2006/picture">
+                <pic:pic>
+                  <pic:nvPicPr>
+                    <pic:cNvPr id="0" name="image35.png"/>
+                    <pic:cNvPicPr preferRelativeResize="0"/>
+                  </pic:nvPicPr>
+                  <pic:blipFill>
+                    <a:blip r:embed="rId31"/>
+                    <a:srcRect b="0" l="0" r="0" t="0"/>
+                    <a:stretch>
+                      <a:fillRect/>
+                    </a:stretch>
+                  </pic:blipFill>
+                  <pic:spPr>
+                    <a:xfrm>
+                      <a:off x="0" y="0"/>
+                      <a:ext cx="5943600" cy="3340100"/>
+                    </a:xfrm>
+                    <a:prstGeom prst="rect"/>
+                    <a:ln/>
+                  </pic:spPr>
+                </pic:pic>
+              </a:graphicData>
+            </a:graphic>
+          </wp:inline>
+        </w:drawing>
+      </w:r>
+      <w:r>
+        <w:rPr>
           <w:rtl w:val="0"/>
         </w:rPr>
       </w:r>
@@ -2772,6 +2809,57 @@
         <w:spacing w:before="200" w:line="374.4" w:lineRule="auto"/>
         <w:rPr>
           <w:rFonts w:ascii="Montserrat" w:cs="Montserrat" w:eastAsia="Montserrat" w:hAnsi="Montserrat"/>
+        </w:rPr>
+      </w:pPr>
+      <w:r>
+        <w:rPr>
+          <w:rFonts w:ascii="Montserrat" w:cs="Montserrat" w:eastAsia="Montserrat" w:hAnsi="Montserrat"/>
+        </w:rPr>
+        <w:drawing>
+          <wp:inline distB="114300" distT="114300" distL="114300" distR="114300">
+            <wp:extent cx="5943600" cy="3340100"/>
+            <wp:effectExtent b="0" l="0" r="0" t="0"/>
+            <wp:docPr id="10" name="image10.png"/>
+            <a:graphic>
+              <a:graphicData uri="http://schemas.openxmlformats.org/drawingml/2006/picture">
+                <pic:pic>
+                  <pic:nvPicPr>
+                    <pic:cNvPr id="0" name="image10.png"/>
+                    <pic:cNvPicPr preferRelativeResize="0"/>
+                  </pic:nvPicPr>
+                  <pic:blipFill>
+                    <a:blip r:embed="rId32"/>
+                    <a:srcRect b="0" l="0" r="0" t="0"/>
+                    <a:stretch>
+                      <a:fillRect/>
+                    </a:stretch>
+                  </pic:blipFill>
+                  <pic:spPr>
+                    <a:xfrm>
+                      <a:off x="0" y="0"/>
+                      <a:ext cx="5943600" cy="3340100"/>
+                    </a:xfrm>
+                    <a:prstGeom prst="rect"/>
+                    <a:ln/>
+                  </pic:spPr>
+                </pic:pic>
+              </a:graphicData>
+            </a:graphic>
+          </wp:inline>
+        </w:drawing>
+      </w:r>
+      <w:r>
+        <w:rPr>
+          <w:rtl w:val="0"/>
+        </w:rPr>
+      </w:r>
+    </w:p>
+    <w:p>
+      <w:pPr>
+        <w:shd w:fill="ffffff" w:val="clear"/>
+        <w:spacing w:before="200" w:line="374.4" w:lineRule="auto"/>
+        <w:rPr>
+          <w:rFonts w:ascii="Montserrat" w:cs="Montserrat" w:eastAsia="Montserrat" w:hAnsi="Montserrat"/>
           <w:color w:val="424242"/>
         </w:rPr>
       </w:pPr>
@@ -2782,6 +2870,89 @@
           <w:rtl w:val="0"/>
         </w:rPr>
         <w:t xml:space="preserve">3.          Write a program to get the sum and multiply of all the items in a given list.</w:t>
+      </w:r>
+    </w:p>
+    <w:p>
+      <w:pPr>
+        <w:shd w:fill="ffffff" w:val="clear"/>
+        <w:spacing w:before="200" w:line="374.4" w:lineRule="auto"/>
+        <w:rPr>
+          <w:rFonts w:ascii="Montserrat" w:cs="Montserrat" w:eastAsia="Montserrat" w:hAnsi="Montserrat"/>
+          <w:color w:val="424242"/>
+        </w:rPr>
+      </w:pPr>
+      <w:r>
+        <w:rPr>
+          <w:rFonts w:ascii="Montserrat" w:cs="Montserrat" w:eastAsia="Montserrat" w:hAnsi="Montserrat"/>
+          <w:color w:val="424242"/>
+        </w:rPr>
+        <w:drawing>
+          <wp:inline distB="114300" distT="114300" distL="114300" distR="114300">
+            <wp:extent cx="5943600" cy="3340100"/>
+            <wp:effectExtent b="0" l="0" r="0" t="0"/>
+            <wp:docPr id="30" name="image28.png"/>
+            <a:graphic>
+              <a:graphicData uri="http://schemas.openxmlformats.org/drawingml/2006/picture">
+                <pic:pic>
+                  <pic:nvPicPr>
+                    <pic:cNvPr id="0" name="image28.png"/>
+                    <pic:cNvPicPr preferRelativeResize="0"/>
+                  </pic:nvPicPr>
+                  <pic:blipFill>
+                    <a:blip r:embed="rId33"/>
+                    <a:srcRect b="0" l="0" r="0" t="0"/>
+                    <a:stretch>
+                      <a:fillRect/>
+                    </a:stretch>
+                  </pic:blipFill>
+                  <pic:spPr>
+                    <a:xfrm>
+                      <a:off x="0" y="0"/>
+                      <a:ext cx="5943600" cy="3340100"/>
+                    </a:xfrm>
+                    <a:prstGeom prst="rect"/>
+                    <a:ln/>
+                  </pic:spPr>
+                </pic:pic>
+              </a:graphicData>
+            </a:graphic>
+          </wp:inline>
+        </w:drawing>
+      </w:r>
+      <w:r>
+        <w:rPr>
+          <w:rtl w:val="0"/>
+        </w:rPr>
+      </w:r>
+    </w:p>
+    <w:p>
+      <w:pPr>
+        <w:shd w:fill="ffffff" w:val="clear"/>
+        <w:spacing w:before="200" w:line="374.4" w:lineRule="auto"/>
+        <w:rPr>
+          <w:rFonts w:ascii="Montserrat" w:cs="Montserrat" w:eastAsia="Montserrat" w:hAnsi="Montserrat"/>
+          <w:color w:val="424242"/>
+        </w:rPr>
+      </w:pPr>
+      <w:r>
+        <w:rPr>
+          <w:rtl w:val="0"/>
+        </w:rPr>
+      </w:r>
+    </w:p>
+    <w:p>
+      <w:pPr>
+        <w:shd w:fill="ffffff" w:val="clear"/>
+        <w:spacing w:before="200" w:line="374.4" w:lineRule="auto"/>
+        <w:rPr>
+          <w:rFonts w:ascii="Montserrat" w:cs="Montserrat" w:eastAsia="Montserrat" w:hAnsi="Montserrat"/>
+          <w:color w:val="424242"/>
+        </w:rPr>
+      </w:pPr>
+      <w:r>
+        <w:rPr>
+          <w:rtl w:val="0"/>
+        </w:rPr>
       </w:r>
     </w:p>
     <w:p>
@@ -2817,6 +2988,59 @@
         <w:rPr>
           <w:rFonts w:ascii="Montserrat" w:cs="Montserrat" w:eastAsia="Montserrat" w:hAnsi="Montserrat"/>
           <w:color w:val="424242"/>
+        </w:rPr>
+        <w:drawing>
+          <wp:inline distB="114300" distT="114300" distL="114300" distR="114300">
+            <wp:extent cx="5943600" cy="3340100"/>
+            <wp:effectExtent b="0" l="0" r="0" t="0"/>
+            <wp:docPr id="28" name="image30.png"/>
+            <a:graphic>
+              <a:graphicData uri="http://schemas.openxmlformats.org/drawingml/2006/picture">
+                <pic:pic>
+                  <pic:nvPicPr>
+                    <pic:cNvPr id="0" name="image30.png"/>
+                    <pic:cNvPicPr preferRelativeResize="0"/>
+                  </pic:nvPicPr>
+                  <pic:blipFill>
+                    <a:blip r:embed="rId34"/>
+                    <a:srcRect b="0" l="0" r="0" t="0"/>
+                    <a:stretch>
+                      <a:fillRect/>
+                    </a:stretch>
+                  </pic:blipFill>
+                  <pic:spPr>
+                    <a:xfrm>
+                      <a:off x="0" y="0"/>
+                      <a:ext cx="5943600" cy="3340100"/>
+                    </a:xfrm>
+                    <a:prstGeom prst="rect"/>
+                    <a:ln/>
+                  </pic:spPr>
+                </pic:pic>
+              </a:graphicData>
+            </a:graphic>
+          </wp:inline>
+        </w:drawing>
+      </w:r>
+      <w:r>
+        <w:rPr>
+          <w:rtl w:val="0"/>
+        </w:rPr>
+      </w:r>
+    </w:p>
+    <w:p>
+      <w:pPr>
+        <w:shd w:fill="ffffff" w:val="clear"/>
+        <w:spacing w:before="200" w:line="374.4" w:lineRule="auto"/>
+        <w:rPr>
+          <w:rFonts w:ascii="Montserrat" w:cs="Montserrat" w:eastAsia="Montserrat" w:hAnsi="Montserrat"/>
+          <w:color w:val="424242"/>
+        </w:rPr>
+      </w:pPr>
+      <w:r>
+        <w:rPr>
+          <w:rFonts w:ascii="Montserrat" w:cs="Montserrat" w:eastAsia="Montserrat" w:hAnsi="Montserrat"/>
+          <w:color w:val="424242"/>
           <w:rtl w:val="0"/>
         </w:rPr>
         <w:t xml:space="preserve">5. </w:t>
@@ -2837,6 +3061,59 @@
         <w:rPr>
           <w:rFonts w:ascii="Montserrat" w:cs="Montserrat" w:eastAsia="Montserrat" w:hAnsi="Montserrat"/>
           <w:color w:val="424242"/>
+        </w:rPr>
+        <w:drawing>
+          <wp:inline distB="114300" distT="114300" distL="114300" distR="114300">
+            <wp:extent cx="5943600" cy="3340100"/>
+            <wp:effectExtent b="0" l="0" r="0" t="0"/>
+            <wp:docPr id="2" name="image13.png"/>
+            <a:graphic>
+              <a:graphicData uri="http://schemas.openxmlformats.org/drawingml/2006/picture">
+                <pic:pic>
+                  <pic:nvPicPr>
+                    <pic:cNvPr id="0" name="image13.png"/>
+                    <pic:cNvPicPr preferRelativeResize="0"/>
+                  </pic:nvPicPr>
+                  <pic:blipFill>
+                    <a:blip r:embed="rId35"/>
+                    <a:srcRect b="0" l="0" r="0" t="0"/>
+                    <a:stretch>
+                      <a:fillRect/>
+                    </a:stretch>
+                  </pic:blipFill>
+                  <pic:spPr>
+                    <a:xfrm>
+                      <a:off x="0" y="0"/>
+                      <a:ext cx="5943600" cy="3340100"/>
+                    </a:xfrm>
+                    <a:prstGeom prst="rect"/>
+                    <a:ln/>
+                  </pic:spPr>
+                </pic:pic>
+              </a:graphicData>
+            </a:graphic>
+          </wp:inline>
+        </w:drawing>
+      </w:r>
+      <w:r>
+        <w:rPr>
+          <w:rtl w:val="0"/>
+        </w:rPr>
+      </w:r>
+    </w:p>
+    <w:p>
+      <w:pPr>
+        <w:shd w:fill="ffffff" w:val="clear"/>
+        <w:spacing w:before="200" w:line="374.4" w:lineRule="auto"/>
+        <w:rPr>
+          <w:rFonts w:ascii="Montserrat" w:cs="Montserrat" w:eastAsia="Montserrat" w:hAnsi="Montserrat"/>
+          <w:color w:val="424242"/>
+        </w:rPr>
+      </w:pPr>
+      <w:r>
+        <w:rPr>
+          <w:rFonts w:ascii="Montserrat" w:cs="Montserrat" w:eastAsia="Montserrat" w:hAnsi="Montserrat"/>
+          <w:color w:val="424242"/>
           <w:rtl w:val="0"/>
         </w:rPr>
         <w:t xml:space="preserve">6.</w:t>
@@ -2857,6 +3134,74 @@
         <w:rPr>
           <w:rFonts w:ascii="Montserrat" w:cs="Montserrat" w:eastAsia="Montserrat" w:hAnsi="Montserrat"/>
           <w:color w:val="424242"/>
+        </w:rPr>
+        <w:drawing>
+          <wp:inline distB="114300" distT="114300" distL="114300" distR="114300">
+            <wp:extent cx="5943600" cy="3340100"/>
+            <wp:effectExtent b="0" l="0" r="0" t="0"/>
+            <wp:docPr id="19" name="image9.png"/>
+            <a:graphic>
+              <a:graphicData uri="http://schemas.openxmlformats.org/drawingml/2006/picture">
+                <pic:pic>
+                  <pic:nvPicPr>
+                    <pic:cNvPr id="0" name="image9.png"/>
+                    <pic:cNvPicPr preferRelativeResize="0"/>
+                  </pic:nvPicPr>
+                  <pic:blipFill>
+                    <a:blip r:embed="rId36"/>
+                    <a:srcRect b="0" l="0" r="0" t="0"/>
+                    <a:stretch>
+                      <a:fillRect/>
+                    </a:stretch>
+                  </pic:blipFill>
+                  <pic:spPr>
+                    <a:xfrm>
+                      <a:off x="0" y="0"/>
+                      <a:ext cx="5943600" cy="3340100"/>
+                    </a:xfrm>
+                    <a:prstGeom prst="rect"/>
+                    <a:ln/>
+                  </pic:spPr>
+                </pic:pic>
+              </a:graphicData>
+            </a:graphic>
+          </wp:inline>
+        </w:drawing>
+      </w:r>
+      <w:r>
+        <w:rPr>
+          <w:rtl w:val="0"/>
+        </w:rPr>
+      </w:r>
+    </w:p>
+    <w:p>
+      <w:pPr>
+        <w:shd w:fill="ffffff" w:val="clear"/>
+        <w:spacing w:before="200" w:line="374.4" w:lineRule="auto"/>
+        <w:rPr>
+          <w:rFonts w:ascii="Montserrat" w:cs="Montserrat" w:eastAsia="Montserrat" w:hAnsi="Montserrat"/>
+          <w:color w:val="424242"/>
+        </w:rPr>
+      </w:pPr>
+      <w:r>
+        <w:rPr>
+          <w:rtl w:val="0"/>
+        </w:rPr>
+      </w:r>
+    </w:p>
+    <w:p>
+      <w:pPr>
+        <w:shd w:fill="ffffff" w:val="clear"/>
+        <w:spacing w:before="200" w:line="374.4" w:lineRule="auto"/>
+        <w:rPr>
+          <w:rFonts w:ascii="Montserrat" w:cs="Montserrat" w:eastAsia="Montserrat" w:hAnsi="Montserrat"/>
+          <w:color w:val="424242"/>
+        </w:rPr>
+      </w:pPr>
+      <w:r>
+        <w:rPr>
+          <w:rFonts w:ascii="Montserrat" w:cs="Montserrat" w:eastAsia="Montserrat" w:hAnsi="Montserrat"/>
+          <w:color w:val="424242"/>
           <w:rtl w:val="0"/>
         </w:rPr>
         <w:t xml:space="preserve">7.</w:t>
@@ -2913,6 +3258,59 @@
         <w:rPr>
           <w:rFonts w:ascii="Montserrat" w:cs="Montserrat" w:eastAsia="Montserrat" w:hAnsi="Montserrat"/>
           <w:color w:val="424242"/>
+        </w:rPr>
+        <w:drawing>
+          <wp:inline distB="114300" distT="114300" distL="114300" distR="114300">
+            <wp:extent cx="5943600" cy="3340100"/>
+            <wp:effectExtent b="0" l="0" r="0" t="0"/>
+            <wp:docPr id="33" name="image31.png"/>
+            <a:graphic>
+              <a:graphicData uri="http://schemas.openxmlformats.org/drawingml/2006/picture">
+                <pic:pic>
+                  <pic:nvPicPr>
+                    <pic:cNvPr id="0" name="image31.png"/>
+                    <pic:cNvPicPr preferRelativeResize="0"/>
+                  </pic:nvPicPr>
+                  <pic:blipFill>
+                    <a:blip r:embed="rId37"/>
+                    <a:srcRect b="0" l="0" r="0" t="0"/>
+                    <a:stretch>
+                      <a:fillRect/>
+                    </a:stretch>
+                  </pic:blipFill>
+                  <pic:spPr>
+                    <a:xfrm>
+                      <a:off x="0" y="0"/>
+                      <a:ext cx="5943600" cy="3340100"/>
+                    </a:xfrm>
+                    <a:prstGeom prst="rect"/>
+                    <a:ln/>
+                  </pic:spPr>
+                </pic:pic>
+              </a:graphicData>
+            </a:graphic>
+          </wp:inline>
+        </w:drawing>
+      </w:r>
+      <w:r>
+        <w:rPr>
+          <w:rtl w:val="0"/>
+        </w:rPr>
+      </w:r>
+    </w:p>
+    <w:p>
+      <w:pPr>
+        <w:shd w:fill="ffffff" w:val="clear"/>
+        <w:spacing w:before="200" w:line="374.4" w:lineRule="auto"/>
+        <w:rPr>
+          <w:rFonts w:ascii="Montserrat" w:cs="Montserrat" w:eastAsia="Montserrat" w:hAnsi="Montserrat"/>
+          <w:color w:val="424242"/>
+        </w:rPr>
+      </w:pPr>
+      <w:r>
+        <w:rPr>
+          <w:rFonts w:ascii="Montserrat" w:cs="Montserrat" w:eastAsia="Montserrat" w:hAnsi="Montserrat"/>
+          <w:color w:val="424242"/>
           <w:rtl w:val="0"/>
         </w:rPr>
         <w:t xml:space="preserve">8.</w:t>
@@ -2976,6 +3374,59 @@
     </w:p>
     <w:p>
       <w:pPr>
+        <w:shd w:fill="ffffff" w:val="clear"/>
+        <w:spacing w:before="200" w:line="374.4" w:lineRule="auto"/>
+        <w:rPr>
+          <w:rFonts w:ascii="Montserrat" w:cs="Montserrat" w:eastAsia="Montserrat" w:hAnsi="Montserrat"/>
+          <w:color w:val="424242"/>
+        </w:rPr>
+      </w:pPr>
+      <w:r>
+        <w:rPr>
+          <w:rFonts w:ascii="Montserrat" w:cs="Montserrat" w:eastAsia="Montserrat" w:hAnsi="Montserrat"/>
+          <w:color w:val="424242"/>
+        </w:rPr>
+        <w:drawing>
+          <wp:inline distB="114300" distT="114300" distL="114300" distR="114300">
+            <wp:extent cx="5943600" cy="3340100"/>
+            <wp:effectExtent b="0" l="0" r="0" t="0"/>
+            <wp:docPr id="25" name="image19.png"/>
+            <a:graphic>
+              <a:graphicData uri="http://schemas.openxmlformats.org/drawingml/2006/picture">
+                <pic:pic>
+                  <pic:nvPicPr>
+                    <pic:cNvPr id="0" name="image19.png"/>
+                    <pic:cNvPicPr preferRelativeResize="0"/>
+                  </pic:nvPicPr>
+                  <pic:blipFill>
+                    <a:blip r:embed="rId38"/>
+                    <a:srcRect b="0" l="0" r="0" t="0"/>
+                    <a:stretch>
+                      <a:fillRect/>
+                    </a:stretch>
+                  </pic:blipFill>
+                  <pic:spPr>
+                    <a:xfrm>
+                      <a:off x="0" y="0"/>
+                      <a:ext cx="5943600" cy="3340100"/>
+                    </a:xfrm>
+                    <a:prstGeom prst="rect"/>
+                    <a:ln/>
+                  </pic:spPr>
+                </pic:pic>
+              </a:graphicData>
+            </a:graphic>
+          </wp:inline>
+        </w:drawing>
+      </w:r>
+      <w:r>
+        <w:rPr>
+          <w:rtl w:val="0"/>
+        </w:rPr>
+      </w:r>
+    </w:p>
+    <w:p>
+      <w:pPr>
         <w:spacing w:before="200" w:line="312" w:lineRule="auto"/>
         <w:rPr>
           <w:rFonts w:ascii="Montserrat" w:cs="Montserrat" w:eastAsia="Montserrat" w:hAnsi="Montserrat"/>
@@ -3056,9 +3507,44 @@
         <w:rPr>
           <w:rFonts w:ascii="Montserrat" w:cs="Montserrat" w:eastAsia="Montserrat" w:hAnsi="Montserrat"/>
           <w:color w:val="424242"/>
-          <w:rtl w:val="0"/>
-        </w:rPr>
-        <w:t xml:space="preserve">10. Write a program which accepts a sequence of comma-separated numbers from console and generate a list and a tuple which contains every number. Suppose the following input is supplied to the program:</w:t>
+        </w:rPr>
+        <w:drawing>
+          <wp:inline distB="114300" distT="114300" distL="114300" distR="114300">
+            <wp:extent cx="5943600" cy="3340100"/>
+            <wp:effectExtent b="0" l="0" r="0" t="0"/>
+            <wp:docPr id="23" name="image22.png"/>
+            <a:graphic>
+              <a:graphicData uri="http://schemas.openxmlformats.org/drawingml/2006/picture">
+                <pic:pic>
+                  <pic:nvPicPr>
+                    <pic:cNvPr id="0" name="image22.png"/>
+                    <pic:cNvPicPr preferRelativeResize="0"/>
+                  </pic:nvPicPr>
+                  <pic:blipFill>
+                    <a:blip r:embed="rId39"/>
+                    <a:srcRect b="0" l="0" r="0" t="0"/>
+                    <a:stretch>
+                      <a:fillRect/>
+                    </a:stretch>
+                  </pic:blipFill>
+                  <pic:spPr>
+                    <a:xfrm>
+                      <a:off x="0" y="0"/>
+                      <a:ext cx="5943600" cy="3340100"/>
+                    </a:xfrm>
+                    <a:prstGeom prst="rect"/>
+                    <a:ln/>
+                  </pic:spPr>
+                </pic:pic>
+              </a:graphicData>
+            </a:graphic>
+          </wp:inline>
+        </w:drawing>
+      </w:r>
+      <w:r>
+        <w:rPr>
+          <w:rtl w:val="0"/>
+        </w:rPr>
       </w:r>
     </w:p>
     <w:p>
@@ -3076,7 +3562,7 @@
           <w:color w:val="424242"/>
           <w:rtl w:val="0"/>
         </w:rPr>
-        <w:t xml:space="preserve">34,67,55,33,12,98</w:t>
+        <w:t xml:space="preserve">10. Write a program which accepts a sequence of comma-separated numbers from console and generate a list and a tuple which contains every number. Suppose the following input is supplied to the program:</w:t>
       </w:r>
     </w:p>
     <w:p>
@@ -3094,7 +3580,7 @@
           <w:color w:val="424242"/>
           <w:rtl w:val="0"/>
         </w:rPr>
-        <w:t xml:space="preserve">The output should be:</w:t>
+        <w:t xml:space="preserve">34,67,55,33,12,98</w:t>
       </w:r>
     </w:p>
     <w:p>
@@ -3112,7 +3598,7 @@
           <w:color w:val="424242"/>
           <w:rtl w:val="0"/>
         </w:rPr>
-        <w:t xml:space="preserve">[‘34’,’67’,’55’,’33’,’12’,’98’]</w:t>
+        <w:t xml:space="preserve">The output should be:</w:t>
       </w:r>
     </w:p>
     <w:p>
@@ -3130,7 +3616,78 @@
           <w:color w:val="424242"/>
           <w:rtl w:val="0"/>
         </w:rPr>
+        <w:t xml:space="preserve">[‘34’,’67’,’55’,’33’,’12’,’98’]</w:t>
+      </w:r>
+    </w:p>
+    <w:p>
+      <w:pPr>
+        <w:shd w:fill="ffffff" w:val="clear"/>
+        <w:spacing w:before="200" w:line="374.4" w:lineRule="auto"/>
+        <w:rPr>
+          <w:rFonts w:ascii="Montserrat" w:cs="Montserrat" w:eastAsia="Montserrat" w:hAnsi="Montserrat"/>
+          <w:color w:val="424242"/>
+        </w:rPr>
+      </w:pPr>
+      <w:r>
+        <w:rPr>
+          <w:rFonts w:ascii="Montserrat" w:cs="Montserrat" w:eastAsia="Montserrat" w:hAnsi="Montserrat"/>
+          <w:color w:val="424242"/>
+          <w:rtl w:val="0"/>
+        </w:rPr>
         <w:t xml:space="preserve">(‘34’,’67’,’55’,’33’,’12’,’98’)</w:t>
+      </w:r>
+    </w:p>
+    <w:p>
+      <w:pPr>
+        <w:shd w:fill="ffffff" w:val="clear"/>
+        <w:spacing w:before="200" w:line="374.4" w:lineRule="auto"/>
+        <w:rPr>
+          <w:rFonts w:ascii="Montserrat" w:cs="Montserrat" w:eastAsia="Montserrat" w:hAnsi="Montserrat"/>
+          <w:color w:val="424242"/>
+        </w:rPr>
+      </w:pPr>
+      <w:r>
+        <w:rPr>
+          <w:rFonts w:ascii="Montserrat" w:cs="Montserrat" w:eastAsia="Montserrat" w:hAnsi="Montserrat"/>
+          <w:color w:val="424242"/>
+        </w:rPr>
+        <w:drawing>
+          <wp:inline distB="114300" distT="114300" distL="114300" distR="114300">
+            <wp:extent cx="5943600" cy="3340100"/>
+            <wp:effectExtent b="0" l="0" r="0" t="0"/>
+            <wp:docPr id="14" name="image16.png"/>
+            <a:graphic>
+              <a:graphicData uri="http://schemas.openxmlformats.org/drawingml/2006/picture">
+                <pic:pic>
+                  <pic:nvPicPr>
+                    <pic:cNvPr id="0" name="image16.png"/>
+                    <pic:cNvPicPr preferRelativeResize="0"/>
+                  </pic:nvPicPr>
+                  <pic:blipFill>
+                    <a:blip r:embed="rId40"/>
+                    <a:srcRect b="0" l="0" r="0" t="0"/>
+                    <a:stretch>
+                      <a:fillRect/>
+                    </a:stretch>
+                  </pic:blipFill>
+                  <pic:spPr>
+                    <a:xfrm>
+                      <a:off x="0" y="0"/>
+                      <a:ext cx="5943600" cy="3340100"/>
+                    </a:xfrm>
+                    <a:prstGeom prst="rect"/>
+                    <a:ln/>
+                  </pic:spPr>
+                </pic:pic>
+              </a:graphicData>
+            </a:graphic>
+          </wp:inline>
+        </w:drawing>
+      </w:r>
+      <w:r>
+        <w:rPr>
+          <w:rtl w:val="0"/>
+        </w:rPr>
       </w:r>
     </w:p>
     <w:p>

</xml_diff>